<commit_message>
Added L3 ot OS
</commit_message>
<xml_diff>
--- a/lp/c2_2/os/l3.docx
+++ b/lp/c2_2/os/l3.docx
@@ -545,7 +545,49 @@
         <w:rPr>
           <w:kern w:val="20"/>
         </w:rPr>
-        <w:t xml:space="preserve"> - отримати практичні навики використання командної мови та ознайомитись з особливостями реалiзацiї операцiйної cистеми UNIX.</w:t>
+        <w:t xml:space="preserve"> - отримати практичні навики використання командної мови та ознайомитись з особливостями </w:t>
+      </w:r>
+      <w:proofErr w:type="spellStart"/>
+      <w:r>
+        <w:rPr>
+          <w:kern w:val="20"/>
+        </w:rPr>
+        <w:t>реалiзацiї</w:t>
+      </w:r>
+      <w:proofErr w:type="spellEnd"/>
+      <w:r>
+        <w:rPr>
+          <w:kern w:val="20"/>
+        </w:rPr>
+        <w:t xml:space="preserve"> </w:t>
+      </w:r>
+      <w:proofErr w:type="spellStart"/>
+      <w:r>
+        <w:rPr>
+          <w:kern w:val="20"/>
+        </w:rPr>
+        <w:t>операцiйної</w:t>
+      </w:r>
+      <w:proofErr w:type="spellEnd"/>
+      <w:r>
+        <w:rPr>
+          <w:kern w:val="20"/>
+        </w:rPr>
+        <w:t xml:space="preserve"> </w:t>
+      </w:r>
+      <w:proofErr w:type="spellStart"/>
+      <w:r>
+        <w:rPr>
+          <w:kern w:val="20"/>
+        </w:rPr>
+        <w:t>cистеми</w:t>
+      </w:r>
+      <w:proofErr w:type="spellEnd"/>
+      <w:r>
+        <w:rPr>
+          <w:kern w:val="20"/>
+        </w:rPr>
+        <w:t xml:space="preserve"> UNIX.</w:t>
       </w:r>
     </w:p>
     <w:p>
@@ -581,8 +623,13 @@
       <w:pPr>
         <w:pStyle w:val="Heading3"/>
       </w:pPr>
-      <w:r>
-        <w:t>Основнi компоненти ОС UNIX</w:t>
+      <w:proofErr w:type="spellStart"/>
+      <w:r>
+        <w:t>Основнi</w:t>
+      </w:r>
+      <w:proofErr w:type="spellEnd"/>
+      <w:r>
+        <w:t xml:space="preserve"> компоненти ОС UNIX</w:t>
       </w:r>
     </w:p>
     <w:p>
@@ -592,7 +639,47 @@
         </w:rPr>
       </w:pPr>
       <w:r>
-        <w:t>Ядро - керує основними ресурсами (процесор та оперативна пам'ять), а також периферiйними пристроями вводу-виводу та збереження даних (магнiтнi диски, принтери, термiнали, тощо). Однією з функцiй ядра є програмна пiдтримка файлової системи.</w:t>
+        <w:t xml:space="preserve">Ядро - керує основними ресурсами (процесор та оперативна пам'ять), а також </w:t>
+      </w:r>
+      <w:proofErr w:type="spellStart"/>
+      <w:r>
+        <w:t>периферiйними</w:t>
+      </w:r>
+      <w:proofErr w:type="spellEnd"/>
+      <w:r>
+        <w:t xml:space="preserve"> пристроями вводу-виводу та збереження даних (</w:t>
+      </w:r>
+      <w:proofErr w:type="spellStart"/>
+      <w:r>
+        <w:t>магнiтнi</w:t>
+      </w:r>
+      <w:proofErr w:type="spellEnd"/>
+      <w:r>
+        <w:t xml:space="preserve"> диски, принтери, </w:t>
+      </w:r>
+      <w:proofErr w:type="spellStart"/>
+      <w:r>
+        <w:t>термiнали</w:t>
+      </w:r>
+      <w:proofErr w:type="spellEnd"/>
+      <w:r>
+        <w:t xml:space="preserve">, тощо). Однією з </w:t>
+      </w:r>
+      <w:proofErr w:type="spellStart"/>
+      <w:r>
+        <w:t>функцiй</w:t>
+      </w:r>
+      <w:proofErr w:type="spellEnd"/>
+      <w:r>
+        <w:t xml:space="preserve"> ядра є програмна </w:t>
+      </w:r>
+      <w:proofErr w:type="spellStart"/>
+      <w:r>
+        <w:t>пiдтримка</w:t>
+      </w:r>
+      <w:proofErr w:type="spellEnd"/>
+      <w:r>
+        <w:t xml:space="preserve"> файлової системи.</w:t>
       </w:r>
     </w:p>
     <w:p>
@@ -605,15 +692,84 @@
         <w:rPr>
           <w:kern w:val="20"/>
         </w:rPr>
-        <w:t>Командний iнтерпретатор Shell сприймає команди з термiналу i здiйснює звертання до ядра ОС.</w:t>
+        <w:t xml:space="preserve">Командний </w:t>
+      </w:r>
+      <w:proofErr w:type="spellStart"/>
+      <w:r>
+        <w:rPr>
+          <w:kern w:val="20"/>
+        </w:rPr>
+        <w:t>iнтерпретатор</w:t>
+      </w:r>
+      <w:proofErr w:type="spellEnd"/>
+      <w:r>
+        <w:rPr>
+          <w:kern w:val="20"/>
+        </w:rPr>
+        <w:t xml:space="preserve"> </w:t>
+      </w:r>
+      <w:proofErr w:type="spellStart"/>
+      <w:r>
+        <w:rPr>
+          <w:kern w:val="20"/>
+        </w:rPr>
+        <w:t>Shell</w:t>
+      </w:r>
+      <w:proofErr w:type="spellEnd"/>
+      <w:r>
+        <w:rPr>
+          <w:kern w:val="20"/>
+        </w:rPr>
+        <w:t xml:space="preserve"> сприймає команди з </w:t>
+      </w:r>
+      <w:proofErr w:type="spellStart"/>
+      <w:r>
+        <w:rPr>
+          <w:kern w:val="20"/>
+        </w:rPr>
+        <w:t>термiналу</w:t>
+      </w:r>
+      <w:proofErr w:type="spellEnd"/>
+      <w:r>
+        <w:rPr>
+          <w:kern w:val="20"/>
+        </w:rPr>
+        <w:t xml:space="preserve"> i </w:t>
+      </w:r>
+      <w:proofErr w:type="spellStart"/>
+      <w:r>
+        <w:rPr>
+          <w:kern w:val="20"/>
+        </w:rPr>
+        <w:t>здiйснює</w:t>
+      </w:r>
+      <w:proofErr w:type="spellEnd"/>
+      <w:r>
+        <w:rPr>
+          <w:kern w:val="20"/>
+        </w:rPr>
+        <w:t xml:space="preserve"> звертання до ядра ОС.</w:t>
       </w:r>
     </w:p>
     <w:p>
       <w:pPr>
         <w:pStyle w:val="Heading3"/>
       </w:pPr>
-      <w:r>
-        <w:t>Основнi властивостi ОС UNIX</w:t>
+      <w:proofErr w:type="spellStart"/>
+      <w:r>
+        <w:t>Основнi</w:t>
+      </w:r>
+      <w:proofErr w:type="spellEnd"/>
+      <w:r>
+        <w:t xml:space="preserve"> </w:t>
+      </w:r>
+      <w:proofErr w:type="spellStart"/>
+      <w:r>
+        <w:t>властивостi</w:t>
+      </w:r>
+      <w:proofErr w:type="spellEnd"/>
+      <w:r>
+        <w:t xml:space="preserve"> ОС UNIX</w:t>
       </w:r>
     </w:p>
     <w:p>
@@ -622,8 +778,101 @@
           <w:lang w:val="ru-RU"/>
         </w:rPr>
       </w:pPr>
-      <w:r>
-        <w:t>Iнтерактивнiсть ОС - забезпечує роботу користувача в режимi дiалогу з системою. Мультизадачнiсть ОС - забезпечує паралельне (квазiпаралельне) виконання декiлькох процесiв (задач). Зокрема можливе вирiшення задач у фоновому режимi. ОС UNIX забезпечує роботу в багатокористувацькому режимi (мультизадачнiсть при кiлькох користувачах).</w:t>
+      <w:proofErr w:type="spellStart"/>
+      <w:r>
+        <w:t>Iнтерактивнiсть</w:t>
+      </w:r>
+      <w:proofErr w:type="spellEnd"/>
+      <w:r>
+        <w:t xml:space="preserve"> ОС - забезпечує роботу користувача в </w:t>
+      </w:r>
+      <w:proofErr w:type="spellStart"/>
+      <w:r>
+        <w:t>режимi</w:t>
+      </w:r>
+      <w:proofErr w:type="spellEnd"/>
+      <w:r>
+        <w:t xml:space="preserve"> </w:t>
+      </w:r>
+      <w:proofErr w:type="spellStart"/>
+      <w:r>
+        <w:t>дiалогу</w:t>
+      </w:r>
+      <w:proofErr w:type="spellEnd"/>
+      <w:r>
+        <w:t xml:space="preserve"> з системою. </w:t>
+      </w:r>
+      <w:proofErr w:type="spellStart"/>
+      <w:r>
+        <w:t>Мультизадачнiсть</w:t>
+      </w:r>
+      <w:proofErr w:type="spellEnd"/>
+      <w:r>
+        <w:t xml:space="preserve"> ОС - забезпечує паралельне (</w:t>
+      </w:r>
+      <w:proofErr w:type="spellStart"/>
+      <w:r>
+        <w:t>квазiпаралельне</w:t>
+      </w:r>
+      <w:proofErr w:type="spellEnd"/>
+      <w:r>
+        <w:t xml:space="preserve">) виконання </w:t>
+      </w:r>
+      <w:proofErr w:type="spellStart"/>
+      <w:r>
+        <w:t>декiлькох</w:t>
+      </w:r>
+      <w:proofErr w:type="spellEnd"/>
+      <w:r>
+        <w:t xml:space="preserve"> </w:t>
+      </w:r>
+      <w:proofErr w:type="spellStart"/>
+      <w:r>
+        <w:t>процесiв</w:t>
+      </w:r>
+      <w:proofErr w:type="spellEnd"/>
+      <w:r>
+        <w:t xml:space="preserve"> (задач). Зокрема можливе </w:t>
+      </w:r>
+      <w:proofErr w:type="spellStart"/>
+      <w:r>
+        <w:t>вирiшення</w:t>
+      </w:r>
+      <w:proofErr w:type="spellEnd"/>
+      <w:r>
+        <w:t xml:space="preserve"> задач у фоновому </w:t>
+      </w:r>
+      <w:proofErr w:type="spellStart"/>
+      <w:r>
+        <w:t>режимi</w:t>
+      </w:r>
+      <w:proofErr w:type="spellEnd"/>
+      <w:r>
+        <w:t xml:space="preserve">. ОС UNIX забезпечує роботу в багатокористувацькому </w:t>
+      </w:r>
+      <w:proofErr w:type="spellStart"/>
+      <w:r>
+        <w:t>режимi</w:t>
+      </w:r>
+      <w:proofErr w:type="spellEnd"/>
+      <w:r>
+        <w:t xml:space="preserve"> (</w:t>
+      </w:r>
+      <w:proofErr w:type="spellStart"/>
+      <w:r>
+        <w:t>мультизадачнiсть</w:t>
+      </w:r>
+      <w:proofErr w:type="spellEnd"/>
+      <w:r>
+        <w:t xml:space="preserve"> при </w:t>
+      </w:r>
+      <w:proofErr w:type="spellStart"/>
+      <w:r>
+        <w:t>кiлькох</w:t>
+      </w:r>
+      <w:proofErr w:type="spellEnd"/>
+      <w:r>
+        <w:t xml:space="preserve"> користувачах).</w:t>
       </w:r>
     </w:p>
     <w:p>
@@ -656,7 +905,21 @@
         <w:rPr>
           <w:kern w:val="20"/>
         </w:rPr>
-        <w:t>Вивчити та практично опробувати на ЕОМ команди користувача OC UNIX.</w:t>
+        <w:t xml:space="preserve">Вивчити та практично </w:t>
+      </w:r>
+      <w:proofErr w:type="spellStart"/>
+      <w:r>
+        <w:rPr>
+          <w:kern w:val="20"/>
+        </w:rPr>
+        <w:t>опробувати</w:t>
+      </w:r>
+      <w:proofErr w:type="spellEnd"/>
+      <w:r>
+        <w:rPr>
+          <w:kern w:val="20"/>
+        </w:rPr>
+        <w:t xml:space="preserve"> на ЕОМ команди користувача OC UNIX.</w:t>
       </w:r>
     </w:p>
     <w:p>
@@ -675,7 +938,49 @@
         <w:rPr>
           <w:kern w:val="20"/>
         </w:rPr>
-        <w:t>Ознайомитись з системою регламентацii доступу користувачiв i визначити її особливостi.</w:t>
+        <w:t xml:space="preserve">Ознайомитись з системою </w:t>
+      </w:r>
+      <w:proofErr w:type="spellStart"/>
+      <w:r>
+        <w:rPr>
+          <w:kern w:val="20"/>
+        </w:rPr>
+        <w:t>регламентацii</w:t>
+      </w:r>
+      <w:proofErr w:type="spellEnd"/>
+      <w:r>
+        <w:rPr>
+          <w:kern w:val="20"/>
+        </w:rPr>
+        <w:t xml:space="preserve"> доступу </w:t>
+      </w:r>
+      <w:proofErr w:type="spellStart"/>
+      <w:r>
+        <w:rPr>
+          <w:kern w:val="20"/>
+        </w:rPr>
+        <w:t>користувачiв</w:t>
+      </w:r>
+      <w:proofErr w:type="spellEnd"/>
+      <w:r>
+        <w:rPr>
+          <w:kern w:val="20"/>
+        </w:rPr>
+        <w:t xml:space="preserve"> i визначити її </w:t>
+      </w:r>
+      <w:proofErr w:type="spellStart"/>
+      <w:r>
+        <w:rPr>
+          <w:kern w:val="20"/>
+        </w:rPr>
+        <w:t>особливостi</w:t>
+      </w:r>
+      <w:proofErr w:type="spellEnd"/>
+      <w:r>
+        <w:rPr>
+          <w:kern w:val="20"/>
+        </w:rPr>
+        <w:t>.</w:t>
       </w:r>
     </w:p>
     <w:p>
@@ -690,11 +995,33 @@
           <w:kern w:val="20"/>
         </w:rPr>
       </w:pPr>
+      <w:proofErr w:type="spellStart"/>
       <w:r>
         <w:rPr>
           <w:kern w:val="20"/>
         </w:rPr>
-        <w:t>Дослiдити систему управлiння файлами та засобами доступу до них.</w:t>
+        <w:t>Дослiдити</w:t>
+      </w:r>
+      <w:proofErr w:type="spellEnd"/>
+      <w:r>
+        <w:rPr>
+          <w:kern w:val="20"/>
+        </w:rPr>
+        <w:t xml:space="preserve"> систему </w:t>
+      </w:r>
+      <w:proofErr w:type="spellStart"/>
+      <w:r>
+        <w:rPr>
+          <w:kern w:val="20"/>
+        </w:rPr>
+        <w:t>управлiння</w:t>
+      </w:r>
+      <w:proofErr w:type="spellEnd"/>
+      <w:r>
+        <w:rPr>
+          <w:kern w:val="20"/>
+        </w:rPr>
+        <w:t xml:space="preserve"> файлами та засобами доступу до них.</w:t>
       </w:r>
     </w:p>
     <w:p>
@@ -713,7 +1040,63 @@
         <w:rPr>
           <w:kern w:val="20"/>
         </w:rPr>
-        <w:t>Скласти програму на мовi високого  рiвня, ввести її текст iз застосуванням текстового редактора VI, зтранслювати i виконати цю програму.</w:t>
+        <w:t xml:space="preserve">Скласти програму на </w:t>
+      </w:r>
+      <w:proofErr w:type="spellStart"/>
+      <w:r>
+        <w:rPr>
+          <w:kern w:val="20"/>
+        </w:rPr>
+        <w:t>мовi</w:t>
+      </w:r>
+      <w:proofErr w:type="spellEnd"/>
+      <w:r>
+        <w:rPr>
+          <w:kern w:val="20"/>
+        </w:rPr>
+        <w:t xml:space="preserve"> високого  </w:t>
+      </w:r>
+      <w:proofErr w:type="spellStart"/>
+      <w:r>
+        <w:rPr>
+          <w:kern w:val="20"/>
+        </w:rPr>
+        <w:t>рiвня</w:t>
+      </w:r>
+      <w:proofErr w:type="spellEnd"/>
+      <w:r>
+        <w:rPr>
+          <w:kern w:val="20"/>
+        </w:rPr>
+        <w:t xml:space="preserve">, ввести її текст </w:t>
+      </w:r>
+      <w:proofErr w:type="spellStart"/>
+      <w:r>
+        <w:rPr>
+          <w:kern w:val="20"/>
+        </w:rPr>
+        <w:t>iз</w:t>
+      </w:r>
+      <w:proofErr w:type="spellEnd"/>
+      <w:r>
+        <w:rPr>
+          <w:kern w:val="20"/>
+        </w:rPr>
+        <w:t xml:space="preserve"> застосуванням текстового редактора VI, </w:t>
+      </w:r>
+      <w:proofErr w:type="spellStart"/>
+      <w:r>
+        <w:rPr>
+          <w:kern w:val="20"/>
+        </w:rPr>
+        <w:t>зтранслювати</w:t>
+      </w:r>
+      <w:proofErr w:type="spellEnd"/>
+      <w:r>
+        <w:rPr>
+          <w:kern w:val="20"/>
+        </w:rPr>
+        <w:t xml:space="preserve"> i виконати цю програму.</w:t>
       </w:r>
     </w:p>
     <w:p>
@@ -836,81 +1219,253 @@
         <w:t xml:space="preserve">3. </w:t>
       </w:r>
       <w:r>
-        <w:t>Продемонструвати на прикладах можливості текстового редактора.</w:t>
-      </w:r>
-    </w:p>
-    <w:p>
-      <w:pPr>
-        <w:pStyle w:val="Heading3"/>
-        <w:rPr>
-          <w:noProof/>
-        </w:rPr>
+        <w:t xml:space="preserve">Продемонструвати на прикладах </w:t>
+      </w:r>
+      <w:r>
+        <w:t>можливості текстового редактора</w:t>
+      </w:r>
+    </w:p>
+    <w:p>
+      <w:pPr>
+        <w:ind w:firstLine="0"/>
       </w:pPr>
       <w:r>
         <w:rPr>
           <w:noProof/>
           <w:lang w:val="en-US"/>
         </w:rPr>
-        <w:t>4</w:t>
-      </w:r>
-      <w:r>
+        <w:drawing>
+          <wp:inline distT="0" distB="0" distL="0" distR="0" wp14:anchorId="496B3D83" wp14:editId="3F7D87DA">
+            <wp:extent cx="6119495" cy="3568700"/>
+            <wp:effectExtent l="0" t="0" r="0" b="0"/>
+            <wp:docPr id="1" name="Picture 1"/>
+            <wp:cNvGraphicFramePr>
+              <a:graphicFrameLocks xmlns:a="http://schemas.openxmlformats.org/drawingml/2006/main" noChangeAspect="1"/>
+            </wp:cNvGraphicFramePr>
+            <a:graphic xmlns:a="http://schemas.openxmlformats.org/drawingml/2006/main">
+              <a:graphicData uri="http://schemas.openxmlformats.org/drawingml/2006/picture">
+                <pic:pic xmlns:pic="http://schemas.openxmlformats.org/drawingml/2006/picture">
+                  <pic:nvPicPr>
+                    <pic:cNvPr id="1" name=""/>
+                    <pic:cNvPicPr/>
+                  </pic:nvPicPr>
+                  <pic:blipFill>
+                    <a:blip r:embed="rId8"/>
+                    <a:stretch>
+                      <a:fillRect/>
+                    </a:stretch>
+                  </pic:blipFill>
+                  <pic:spPr>
+                    <a:xfrm>
+                      <a:off x="0" y="0"/>
+                      <a:ext cx="6119495" cy="3568700"/>
+                    </a:xfrm>
+                    <a:prstGeom prst="rect">
+                      <a:avLst/>
+                    </a:prstGeom>
+                  </pic:spPr>
+                </pic:pic>
+              </a:graphicData>
+            </a:graphic>
+          </wp:inline>
+        </w:drawing>
+      </w:r>
+    </w:p>
+    <w:p>
+      <w:pPr>
+        <w:pStyle w:val="Code"/>
+      </w:pPr>
+      <w:proofErr w:type="spellStart"/>
+      <w:r>
+        <w:t>vim</w:t>
+      </w:r>
+      <w:proofErr w:type="spellEnd"/>
+      <w:r>
+        <w:t xml:space="preserve"> </w:t>
+      </w:r>
+      <w:proofErr w:type="spellStart"/>
+      <w:r>
+        <w:t>hw.c</w:t>
+      </w:r>
+      <w:proofErr w:type="spellEnd"/>
+    </w:p>
+    <w:p>
+      <w:pPr>
+        <w:pStyle w:val="Code"/>
+      </w:pPr>
+      <w:proofErr w:type="spellStart"/>
+      <w:r>
+        <w:t>gcc</w:t>
+      </w:r>
+      <w:proofErr w:type="spellEnd"/>
+      <w:r>
+        <w:t xml:space="preserve"> </w:t>
+      </w:r>
+      <w:proofErr w:type="spellStart"/>
+      <w:r>
+        <w:t>hw.c</w:t>
+      </w:r>
+      <w:proofErr w:type="spellEnd"/>
+      <w:r>
+        <w:t xml:space="preserve"> –o </w:t>
+      </w:r>
+      <w:proofErr w:type="spellStart"/>
+      <w:r>
+        <w:t>hw</w:t>
+      </w:r>
+      <w:proofErr w:type="spellEnd"/>
+    </w:p>
+    <w:p>
+      <w:pPr>
+        <w:pStyle w:val="Code"/>
+      </w:pPr>
+      <w:proofErr w:type="spellStart"/>
+      <w:r>
+        <w:t>chmod</w:t>
+      </w:r>
+      <w:proofErr w:type="spellEnd"/>
+      <w:r>
+        <w:t xml:space="preserve"> 777 </w:t>
+      </w:r>
+      <w:proofErr w:type="spellStart"/>
+      <w:r>
+        <w:t>hw</w:t>
+      </w:r>
+      <w:proofErr w:type="spellEnd"/>
+    </w:p>
+    <w:p>
+      <w:pPr>
+        <w:pStyle w:val="Code"/>
+      </w:pPr>
+      <w:r>
+        <w:t>hw</w:t>
+      </w:r>
+    </w:p>
+    <w:p>
+      <w:pPr>
+        <w:pStyle w:val="Heading3"/>
         <w:rPr>
           <w:noProof/>
           <w:lang w:val="en-US"/>
         </w:rPr>
-        <w:t xml:space="preserve">. </w:t>
-      </w:r>
-      <w:r>
-        <w:rPr>
-          <w:kern w:val="20"/>
-        </w:rPr>
-        <w:t>Навести приклади команд для організації зв’язку між користувачами</w:t>
-      </w:r>
-    </w:p>
-    <w:p>
-      <w:pPr>
-        <w:pStyle w:val="Code"/>
-      </w:pPr>
-      <w:r>
-        <w:t>write student Hello student!</w:t>
-      </w:r>
-    </w:p>
-    <w:p>
-      <w:pPr>
-        <w:pStyle w:val="Code"/>
-      </w:pPr>
-      <w:r>
-        <w:rPr>
-          <w:kern w:val="20"/>
-        </w:rPr>
-        <w:t>mail</w:t>
-      </w:r>
-    </w:p>
-    <w:p>
-      <w:pPr>
-        <w:pStyle w:val="Heading3"/>
-        <w:rPr>
-          <w:noProof/>
-        </w:rPr>
       </w:pPr>
       <w:r>
         <w:rPr>
           <w:noProof/>
           <w:lang w:val="en-US"/>
         </w:rPr>
-        <w:t>5</w:t>
-      </w:r>
+        <w:lastRenderedPageBreak/>
+        <w:drawing>
+          <wp:inline distT="0" distB="0" distL="0" distR="0" wp14:anchorId="1DAF7E62" wp14:editId="16D2FA94">
+            <wp:extent cx="6119495" cy="4150360"/>
+            <wp:effectExtent l="0" t="0" r="0" b="2540"/>
+            <wp:docPr id="2" name="Picture 2"/>
+            <wp:cNvGraphicFramePr>
+              <a:graphicFrameLocks xmlns:a="http://schemas.openxmlformats.org/drawingml/2006/main" noChangeAspect="1"/>
+            </wp:cNvGraphicFramePr>
+            <a:graphic xmlns:a="http://schemas.openxmlformats.org/drawingml/2006/main">
+              <a:graphicData uri="http://schemas.openxmlformats.org/drawingml/2006/picture">
+                <pic:pic xmlns:pic="http://schemas.openxmlformats.org/drawingml/2006/picture">
+                  <pic:nvPicPr>
+                    <pic:cNvPr id="1" name=""/>
+                    <pic:cNvPicPr/>
+                  </pic:nvPicPr>
+                  <pic:blipFill>
+                    <a:blip r:embed="rId9"/>
+                    <a:stretch>
+                      <a:fillRect/>
+                    </a:stretch>
+                  </pic:blipFill>
+                  <pic:spPr>
+                    <a:xfrm>
+                      <a:off x="0" y="0"/>
+                      <a:ext cx="6119495" cy="4150360"/>
+                    </a:xfrm>
+                    <a:prstGeom prst="rect">
+                      <a:avLst/>
+                    </a:prstGeom>
+                  </pic:spPr>
+                </pic:pic>
+              </a:graphicData>
+            </a:graphic>
+          </wp:inline>
+        </w:drawing>
+      </w:r>
+      <w:bookmarkStart w:id="0" w:name="_GoBack"/>
+      <w:bookmarkEnd w:id="0"/>
+    </w:p>
+    <w:p>
+      <w:pPr>
+        <w:pStyle w:val="Heading3"/>
+        <w:rPr>
+          <w:noProof/>
+        </w:rPr>
+      </w:pPr>
       <w:r>
         <w:rPr>
           <w:noProof/>
           <w:lang w:val="en-US"/>
         </w:rPr>
+        <w:t>4</w:t>
+      </w:r>
+      <w:r>
+        <w:rPr>
+          <w:noProof/>
+          <w:lang w:val="en-US"/>
+        </w:rPr>
         <w:t xml:space="preserve">. </w:t>
       </w:r>
       <w:r>
         <w:rPr>
           <w:kern w:val="20"/>
         </w:rPr>
+        <w:t>Навести приклади команд для організації зв’язку між користувачами</w:t>
+      </w:r>
+    </w:p>
+    <w:p>
+      <w:pPr>
+        <w:pStyle w:val="Code"/>
+      </w:pPr>
+      <w:r>
+        <w:t>write student Hello student!</w:t>
+      </w:r>
+    </w:p>
+    <w:p>
+      <w:pPr>
+        <w:pStyle w:val="Code"/>
+      </w:pPr>
+      <w:r>
+        <w:rPr>
+          <w:kern w:val="20"/>
+        </w:rPr>
+        <w:t>mail</w:t>
+      </w:r>
+    </w:p>
+    <w:p>
+      <w:pPr>
+        <w:pStyle w:val="Heading3"/>
+        <w:rPr>
+          <w:noProof/>
+        </w:rPr>
+      </w:pPr>
+      <w:r>
+        <w:rPr>
+          <w:noProof/>
+          <w:lang w:val="en-US"/>
+        </w:rPr>
+        <w:t>5</w:t>
+      </w:r>
+      <w:r>
+        <w:rPr>
+          <w:noProof/>
+          <w:lang w:val="en-US"/>
+        </w:rPr>
+        <w:t xml:space="preserve">. </w:t>
+      </w:r>
+      <w:r>
+        <w:rPr>
+          <w:kern w:val="20"/>
+        </w:rPr>
         <w:t>Навести приклади команд системи програмування для однієї з мов високого рівня</w:t>
       </w:r>
     </w:p>
@@ -1045,60 +1600,80 @@
         <w:pStyle w:val="Code"/>
       </w:pPr>
       <w:r>
-        <w:t>rm tmp_archive -fr</w:t>
-      </w:r>
-      <w:r>
+        <w:t xml:space="preserve">rm tmp_archive -fr </w:t>
+      </w:r>
+    </w:p>
+    <w:p>
+      <w:pPr>
+        <w:pStyle w:val="Heading2"/>
+      </w:pPr>
+      <w:r>
+        <w:lastRenderedPageBreak/>
+        <w:t xml:space="preserve">5. </w:t>
+      </w:r>
+      <w:r>
+        <w:t>В</w:t>
+      </w:r>
+      <w:r>
+        <w:t>исновок</w:t>
+      </w:r>
+    </w:p>
+    <w:p>
+      <w:r>
+        <w:t>О</w:t>
+      </w:r>
+      <w:r>
+        <w:rPr>
+          <w:kern w:val="20"/>
+        </w:rPr>
+        <w:t xml:space="preserve">тримав практичні навики використання командної мови та ознайомився з особливостями </w:t>
+      </w:r>
+      <w:proofErr w:type="spellStart"/>
+      <w:r>
+        <w:rPr>
+          <w:kern w:val="20"/>
+        </w:rPr>
+        <w:t>реалiзацiї</w:t>
+      </w:r>
+      <w:proofErr w:type="spellEnd"/>
+      <w:r>
+        <w:rPr>
+          <w:kern w:val="20"/>
+        </w:rPr>
         <w:t xml:space="preserve"> </w:t>
       </w:r>
-    </w:p>
-    <w:p>
-      <w:pPr>
-        <w:pStyle w:val="Heading2"/>
-      </w:pPr>
-      <w:r>
-        <w:t xml:space="preserve">5. </w:t>
-      </w:r>
-      <w:r>
-        <w:t>В</w:t>
-      </w:r>
-      <w:r>
-        <w:t>исновок</w:t>
-      </w:r>
-    </w:p>
-    <w:p>
-      <w:r>
-        <w:t>О</w:t>
-      </w:r>
+      <w:proofErr w:type="spellStart"/>
       <w:r>
         <w:rPr>
           <w:kern w:val="20"/>
         </w:rPr>
-        <w:t>тримав</w:t>
-      </w:r>
+        <w:t>операцiйної</w:t>
+      </w:r>
+      <w:proofErr w:type="spellEnd"/>
       <w:r>
         <w:rPr>
           <w:kern w:val="20"/>
         </w:rPr>
-        <w:t xml:space="preserve"> практичні навики використання командної </w:t>
-      </w:r>
+        <w:t xml:space="preserve"> </w:t>
+      </w:r>
+      <w:proofErr w:type="spellStart"/>
       <w:r>
         <w:rPr>
           <w:kern w:val="20"/>
         </w:rPr>
-        <w:t>мови та ознайомився</w:t>
-      </w:r>
-      <w:bookmarkStart w:id="0" w:name="_GoBack"/>
-      <w:bookmarkEnd w:id="0"/>
+        <w:t>cистеми</w:t>
+      </w:r>
+      <w:proofErr w:type="spellEnd"/>
       <w:r>
         <w:rPr>
           <w:kern w:val="20"/>
         </w:rPr>
-        <w:t xml:space="preserve"> з особливостями реалiзацiї операцiйної cистеми UNIX.</w:t>
+        <w:t xml:space="preserve"> UNIX.</w:t>
       </w:r>
     </w:p>
     <w:sectPr>
-      <w:headerReference w:type="default" r:id="rId8"/>
-      <w:footerReference w:type="default" r:id="rId9"/>
+      <w:headerReference w:type="default" r:id="rId10"/>
+      <w:footerReference w:type="default" r:id="rId11"/>
       <w:pgSz w:w="11906" w:h="16838"/>
       <w:pgMar w:top="1134" w:right="851" w:bottom="1134" w:left="1418" w:header="709" w:footer="709" w:gutter="0"/>
       <w:cols w:space="708"/>
@@ -1182,7 +1757,7 @@
             <w:noProof/>
             <w:szCs w:val="24"/>
           </w:rPr>
-          <w:t>2</w:t>
+          <w:t>5</w:t>
         </w:r>
         <w:r>
           <w:rPr>
@@ -5549,6 +6124,7 @@
     <w:rsid w:val="00061B59"/>
     <w:rsid w:val="000A040A"/>
     <w:rsid w:val="000D63AC"/>
+    <w:rsid w:val="001D4AEC"/>
     <w:rsid w:val="00393F2C"/>
     <w:rsid w:val="003A3658"/>
     <w:rsid w:val="003B6FCE"/>
@@ -6312,7 +6888,7 @@
 </file>
 
 <file path=customXml/itemProps1.xml><?xml version="1.0" encoding="utf-8"?>
-<ds:datastoreItem xmlns:ds="http://schemas.openxmlformats.org/officeDocument/2006/customXml" ds:itemID="{2B1AE5B8-EAFF-49EA-9383-782620BEE2B5}">
+<ds:datastoreItem xmlns:ds="http://schemas.openxmlformats.org/officeDocument/2006/customXml" ds:itemID="{053E621D-CCF9-42CC-B6B6-6F6EB55441CC}">
   <ds:schemaRefs>
     <ds:schemaRef ds:uri="http://schemas.openxmlformats.org/officeDocument/2006/bibliography"/>
   </ds:schemaRefs>

</xml_diff>